<commit_message>
added to activity document
</commit_message>
<xml_diff>
--- a/Documents/P2A2_Document_Template.docx
+++ b/Documents/P2A2_Document_Template.docx
@@ -1312,7 +1312,6 @@
               </w:rPr>
               <w:t>Completed successfully</w:t>
             </w:r>
-            <w:proofErr w:type="gramStart"/>
             <w:r>
               <w:rPr>
                 <w:b/>
@@ -1321,11 +1320,7 @@
               <w:t>:</w:t>
             </w:r>
             <w:r>
-              <w:t xml:space="preserve">  yes</w:t>
-            </w:r>
-            <w:proofErr w:type="gramEnd"/>
-            <w:r>
-              <w:t>/no</w:t>
+              <w:t xml:space="preserve">  yes/no</w:t>
             </w:r>
           </w:p>
           <w:p>
@@ -1453,22 +1448,10 @@
                 <w:b/>
                 <w:bCs/>
               </w:rPr>
-              <w:t>Completed successfully</w:t>
-            </w:r>
-            <w:proofErr w:type="gramStart"/>
-            <w:r>
-              <w:rPr>
-                <w:b/>
-                <w:bCs/>
-              </w:rPr>
-              <w:t>:</w:t>
-            </w:r>
-            <w:r>
-              <w:t xml:space="preserve">  yes</w:t>
-            </w:r>
-            <w:proofErr w:type="gramEnd"/>
-            <w:r>
-              <w:t>/no</w:t>
+              <w:t>Completed successfully:</w:t>
+            </w:r>
+            <w:r>
+              <w:t xml:space="preserve">  yes/no</w:t>
             </w:r>
           </w:p>
           <w:p>
@@ -1584,22 +1567,10 @@
                 <w:b/>
                 <w:bCs/>
               </w:rPr>
-              <w:t>Completed successfully</w:t>
-            </w:r>
-            <w:proofErr w:type="gramStart"/>
-            <w:r>
-              <w:rPr>
-                <w:b/>
-                <w:bCs/>
-              </w:rPr>
-              <w:t>:</w:t>
-            </w:r>
-            <w:r>
-              <w:t xml:space="preserve">  yes</w:t>
-            </w:r>
-            <w:proofErr w:type="gramEnd"/>
-            <w:r>
-              <w:t>/no</w:t>
+              <w:t>Completed successfully:</w:t>
+            </w:r>
+            <w:r>
+              <w:t xml:space="preserve">  yes/no</w:t>
             </w:r>
           </w:p>
           <w:p>
@@ -1715,22 +1686,10 @@
                 <w:b/>
                 <w:bCs/>
               </w:rPr>
-              <w:t>Completed successfully</w:t>
-            </w:r>
-            <w:proofErr w:type="gramStart"/>
-            <w:r>
-              <w:rPr>
-                <w:b/>
-                <w:bCs/>
-              </w:rPr>
-              <w:t>:</w:t>
-            </w:r>
-            <w:r>
-              <w:t xml:space="preserve">  yes</w:t>
-            </w:r>
-            <w:proofErr w:type="gramEnd"/>
-            <w:r>
-              <w:t>/no</w:t>
+              <w:t>Completed successfully:</w:t>
+            </w:r>
+            <w:r>
+              <w:t xml:space="preserve">  yes/no</w:t>
             </w:r>
           </w:p>
           <w:p>
@@ -1846,22 +1805,10 @@
                 <w:b/>
                 <w:bCs/>
               </w:rPr>
-              <w:t>Completed successfully</w:t>
-            </w:r>
-            <w:proofErr w:type="gramStart"/>
-            <w:r>
-              <w:rPr>
-                <w:b/>
-                <w:bCs/>
-              </w:rPr>
-              <w:t>:</w:t>
-            </w:r>
-            <w:r>
-              <w:t xml:space="preserve">  yes</w:t>
-            </w:r>
-            <w:proofErr w:type="gramEnd"/>
-            <w:r>
-              <w:t>/no</w:t>
+              <w:t>Completed successfully:</w:t>
+            </w:r>
+            <w:r>
+              <w:t xml:space="preserve">  yes/no</w:t>
             </w:r>
           </w:p>
           <w:p>
@@ -1977,22 +1924,10 @@
                 <w:b/>
                 <w:bCs/>
               </w:rPr>
-              <w:t>Completed successfully</w:t>
-            </w:r>
-            <w:proofErr w:type="gramStart"/>
-            <w:r>
-              <w:rPr>
-                <w:b/>
-                <w:bCs/>
-              </w:rPr>
-              <w:t>:</w:t>
-            </w:r>
-            <w:r>
-              <w:t xml:space="preserve">  yes</w:t>
-            </w:r>
-            <w:proofErr w:type="gramEnd"/>
-            <w:r>
-              <w:t>/no</w:t>
+              <w:t>Completed successfully:</w:t>
+            </w:r>
+            <w:r>
+              <w:t xml:space="preserve">  yes/no</w:t>
             </w:r>
           </w:p>
           <w:p>
@@ -2108,22 +2043,10 @@
                 <w:b/>
                 <w:bCs/>
               </w:rPr>
-              <w:t>Completed successfully</w:t>
-            </w:r>
-            <w:proofErr w:type="gramStart"/>
-            <w:r>
-              <w:rPr>
-                <w:b/>
-                <w:bCs/>
-              </w:rPr>
-              <w:t>:</w:t>
-            </w:r>
-            <w:r>
-              <w:t xml:space="preserve">  yes</w:t>
-            </w:r>
-            <w:proofErr w:type="gramEnd"/>
-            <w:r>
-              <w:t>/no</w:t>
+              <w:t>Completed successfully:</w:t>
+            </w:r>
+            <w:r>
+              <w:t xml:space="preserve">  yes/no</w:t>
             </w:r>
           </w:p>
           <w:p>
@@ -2239,22 +2162,10 @@
                 <w:b/>
                 <w:bCs/>
               </w:rPr>
-              <w:t>Completed successfully</w:t>
-            </w:r>
-            <w:proofErr w:type="gramStart"/>
-            <w:r>
-              <w:rPr>
-                <w:b/>
-                <w:bCs/>
-              </w:rPr>
-              <w:t>:</w:t>
-            </w:r>
-            <w:r>
-              <w:t xml:space="preserve">  yes</w:t>
-            </w:r>
-            <w:proofErr w:type="gramEnd"/>
-            <w:r>
-              <w:t>/no</w:t>
+              <w:t>Completed successfully:</w:t>
+            </w:r>
+            <w:r>
+              <w:t xml:space="preserve">  yes/no</w:t>
             </w:r>
           </w:p>
           <w:p>
@@ -2370,22 +2281,10 @@
                 <w:b/>
                 <w:bCs/>
               </w:rPr>
-              <w:t>Completed successfully</w:t>
-            </w:r>
-            <w:proofErr w:type="gramStart"/>
-            <w:r>
-              <w:rPr>
-                <w:b/>
-                <w:bCs/>
-              </w:rPr>
-              <w:t>:</w:t>
-            </w:r>
-            <w:r>
-              <w:t xml:space="preserve">  yes</w:t>
-            </w:r>
-            <w:proofErr w:type="gramEnd"/>
-            <w:r>
-              <w:t>/no</w:t>
+              <w:t>Completed successfully:</w:t>
+            </w:r>
+            <w:r>
+              <w:t xml:space="preserve">  yes/no</w:t>
             </w:r>
           </w:p>
           <w:p>
@@ -2501,15 +2400,7 @@
                 <w:b/>
                 <w:bCs/>
               </w:rPr>
-              <w:t>Completed successfully</w:t>
-            </w:r>
-            <w:proofErr w:type="gramStart"/>
-            <w:r>
-              <w:rPr>
-                <w:b/>
-                <w:bCs/>
-              </w:rPr>
-              <w:t>:</w:t>
+              <w:t>Completed successfully:</w:t>
             </w:r>
             <w:r>
               <w:t xml:space="preserve">  </w:t>
@@ -2517,7 +2408,6 @@
             <w:r>
               <w:t>no</w:t>
             </w:r>
-            <w:proofErr w:type="gramEnd"/>
           </w:p>
           <w:p>
             <w:pPr>
@@ -2713,41 +2603,13 @@
                 <w:lang w:val="en-US"/>
               </w:rPr>
             </w:pPr>
-            <w:proofErr w:type="gramStart"/>
-            <w:r>
-              <w:rPr>
-                <w:i/>
-                <w:iCs/>
-                <w:lang w:val="en-US"/>
-              </w:rPr>
-              <w:t>Questions</w:t>
-            </w:r>
-            <w:proofErr w:type="gramEnd"/>
-            <w:r>
-              <w:rPr>
-                <w:i/>
-                <w:iCs/>
-                <w:lang w:val="en-US"/>
-              </w:rPr>
-              <w:t xml:space="preserve"> that you must ask are below, but you are more than welcome </w:t>
-            </w:r>
-            <w:proofErr w:type="gramStart"/>
-            <w:r>
-              <w:rPr>
-                <w:i/>
-                <w:iCs/>
-                <w:lang w:val="en-US"/>
-              </w:rPr>
-              <w:t>ask</w:t>
-            </w:r>
-            <w:proofErr w:type="gramEnd"/>
-            <w:r>
-              <w:rPr>
-                <w:i/>
-                <w:iCs/>
-                <w:lang w:val="en-US"/>
-              </w:rPr>
-              <w:t xml:space="preserve"> them other questions you deem necessary - </w:t>
+            <w:r>
+              <w:rPr>
+                <w:i/>
+                <w:iCs/>
+                <w:lang w:val="en-US"/>
+              </w:rPr>
+              <w:t xml:space="preserve">Questions that you must ask are below, but you are more than welcome ask them other questions you deem necessary - </w:t>
             </w:r>
             <w:r>
               <w:rPr>
@@ -2959,8 +2821,8 @@
         <w:tblLook w:val="06A0" w:firstRow="1" w:lastRow="0" w:firstColumn="1" w:lastColumn="0" w:noHBand="1" w:noVBand="1"/>
       </w:tblPr>
       <w:tblGrid>
-        <w:gridCol w:w="2698"/>
-        <w:gridCol w:w="6652"/>
+        <w:gridCol w:w="2697"/>
+        <w:gridCol w:w="6653"/>
       </w:tblGrid>
       <w:tr>
         <w:trPr>
@@ -3004,7 +2866,7 @@
                 <w:iCs/>
                 <w:lang w:val="en-US"/>
               </w:rPr>
-              <w:t>Jane Doe</w:t>
+              <w:t>Zachary Mills</w:t>
             </w:r>
           </w:p>
         </w:tc>
@@ -3051,7 +2913,7 @@
                 <w:iCs/>
                 <w:lang w:val="en-US"/>
               </w:rPr>
-              <w:t>Input age here</w:t>
+              <w:t>21</w:t>
             </w:r>
           </w:p>
         </w:tc>
@@ -3098,7 +2960,7 @@
                 <w:i/>
                 <w:iCs/>
               </w:rPr>
-              <w:t>Input gender here</w:t>
+              <w:t>Female</w:t>
             </w:r>
           </w:p>
         </w:tc>
@@ -3143,7 +3005,7 @@
                 <w:i/>
                 <w:iCs/>
               </w:rPr>
-              <w:t>Test date here</w:t>
+              <w:t>4/29/25</w:t>
             </w:r>
           </w:p>
         </w:tc>
@@ -3188,7 +3050,7 @@
                 <w:i/>
                 <w:iCs/>
               </w:rPr>
-              <w:t>Test time here</w:t>
+              <w:t>8:30PM</w:t>
             </w:r>
           </w:p>
         </w:tc>
@@ -3233,7 +3095,7 @@
                 <w:i/>
                 <w:iCs/>
               </w:rPr>
-              <w:t>Total test time here</w:t>
+              <w:t>5 minutes</w:t>
             </w:r>
           </w:p>
         </w:tc>
@@ -3288,61 +3150,26 @@
                 <w:iCs/>
                 <w:lang w:val="en-US"/>
               </w:rPr>
-              <w:t xml:space="preserve">Insert here the introductory speech you gave to the </w:t>
-            </w:r>
-            <w:proofErr w:type="gramStart"/>
-            <w:r>
-              <w:rPr>
-                <w:i/>
-                <w:iCs/>
-                <w:lang w:val="en-US"/>
-              </w:rPr>
-              <w:t>participant</w:t>
-            </w:r>
-            <w:proofErr w:type="gramEnd"/>
-            <w:r>
-              <w:rPr>
-                <w:i/>
-                <w:iCs/>
-                <w:lang w:val="en-US"/>
-              </w:rPr>
-              <w:t xml:space="preserve"> to put her at ease and inform him/her about what is expected.  You know from our Usability Testing </w:t>
-            </w:r>
-            <w:proofErr w:type="gramStart"/>
-            <w:r>
-              <w:rPr>
-                <w:i/>
-                <w:iCs/>
-                <w:lang w:val="en-US"/>
-              </w:rPr>
-              <w:t>lectures,</w:t>
-            </w:r>
-            <w:proofErr w:type="gramEnd"/>
-            <w:r>
-              <w:rPr>
-                <w:i/>
-                <w:iCs/>
-                <w:lang w:val="en-US"/>
-              </w:rPr>
-              <w:t xml:space="preserve"> and videos that an introduction is necessary.</w:t>
-            </w:r>
-          </w:p>
-          <w:p>
-            <w:pPr>
-              <w:rPr>
-                <w:i/>
-                <w:iCs/>
-                <w:lang w:val="en-US"/>
-              </w:rPr>
-            </w:pPr>
-            <w:r>
-              <w:rPr>
-                <w:i/>
-                <w:iCs/>
-                <w:lang w:val="en-US"/>
-              </w:rPr>
-              <w:t xml:space="preserve">The following items must be present here - </w:t>
-            </w:r>
+              <w:t xml:space="preserve">Hello, my name is Zach, and I am a senior computing major at The University of West Georgia. Today I’ll be conducting a user test on a website that my group and I developed titled easytech. This will only take a few minutes of your time, and I want to preface that this will not be a test of your abilities, however a test of my group and I’s ability to create and design a website that enables a great user experience. The main purpose of this website is to provide tutorials for those in the elder age range who may have questions regarding how to use specific features of these new age technical devices. As a participant testing this website, I simply want you to complete tasks that will give me some insight as to how well and intuitive the design of this website is. The main goal is always to provide a website that is easily usable and navigable for users so that there is no overhead cognitive demand while simply navigating through the site. </w:t>
+            </w:r>
+          </w:p>
+          <w:p>
+            <w:pPr>
+              <w:rPr>
+                <w:i/>
+                <w:iCs/>
+                <w:lang w:val="en-US"/>
+              </w:rPr>
+            </w:pPr>
+          </w:p>
+          <w:p>
+            <w:pPr>
+              <w:rPr>
+                <w:i/>
+                <w:iCs/>
+                <w:lang w:val="en-US"/>
+              </w:rPr>
+            </w:pPr>
           </w:p>
           <w:p>
             <w:pPr>
@@ -3363,284 +3190,6 @@
                 <w:iCs/>
                 <w:lang w:val="en-US"/>
               </w:rPr>
-              <w:t>Your formal introduction</w:t>
-            </w:r>
-          </w:p>
-          <w:p>
-            <w:pPr>
-              <w:pStyle w:val="ListParagraph"/>
-              <w:numPr>
-                <w:ilvl w:val="1"/>
-                <w:numId w:val="3"/>
-              </w:numPr>
-              <w:rPr>
-                <w:i/>
-                <w:iCs/>
-                <w:lang w:val="en-US"/>
-              </w:rPr>
-            </w:pPr>
-            <w:r>
-              <w:rPr>
-                <w:i/>
-                <w:iCs/>
-                <w:lang w:val="en-US"/>
-              </w:rPr>
-              <w:t>Your name</w:t>
-            </w:r>
-          </w:p>
-          <w:p>
-            <w:pPr>
-              <w:pStyle w:val="ListParagraph"/>
-              <w:numPr>
-                <w:ilvl w:val="1"/>
-                <w:numId w:val="3"/>
-              </w:numPr>
-              <w:rPr>
-                <w:i/>
-                <w:iCs/>
-                <w:lang w:val="en-US"/>
-              </w:rPr>
-            </w:pPr>
-            <w:r>
-              <w:rPr>
-                <w:i/>
-                <w:iCs/>
-                <w:lang w:val="en-US"/>
-              </w:rPr>
-              <w:t>What you do</w:t>
-            </w:r>
-          </w:p>
-          <w:p>
-            <w:pPr>
-              <w:pStyle w:val="ListParagraph"/>
-              <w:numPr>
-                <w:ilvl w:val="1"/>
-                <w:numId w:val="3"/>
-              </w:numPr>
-              <w:rPr>
-                <w:i/>
-                <w:iCs/>
-                <w:lang w:val="en-US"/>
-              </w:rPr>
-            </w:pPr>
-            <w:r>
-              <w:rPr>
-                <w:i/>
-                <w:iCs/>
-                <w:lang w:val="en-US"/>
-              </w:rPr>
-              <w:t xml:space="preserve">And </w:t>
-            </w:r>
-            <w:proofErr w:type="gramStart"/>
-            <w:r>
-              <w:rPr>
-                <w:i/>
-                <w:iCs/>
-                <w:lang w:val="en-US"/>
-              </w:rPr>
-              <w:t>so</w:t>
-            </w:r>
-            <w:proofErr w:type="gramEnd"/>
-            <w:r>
-              <w:rPr>
-                <w:i/>
-                <w:iCs/>
-                <w:lang w:val="en-US"/>
-              </w:rPr>
-              <w:t xml:space="preserve"> on </w:t>
-            </w:r>
-          </w:p>
-          <w:p>
-            <w:pPr>
-              <w:pStyle w:val="ListParagraph"/>
-              <w:numPr>
-                <w:ilvl w:val="0"/>
-                <w:numId w:val="3"/>
-              </w:numPr>
-              <w:rPr>
-                <w:i/>
-                <w:iCs/>
-                <w:lang w:val="en-US"/>
-              </w:rPr>
-            </w:pPr>
-            <w:r>
-              <w:rPr>
-                <w:i/>
-                <w:iCs/>
-                <w:lang w:val="en-US"/>
-              </w:rPr>
-              <w:t>The purpose of the session and the time it might take</w:t>
-            </w:r>
-          </w:p>
-          <w:p>
-            <w:pPr>
-              <w:pStyle w:val="ListParagraph"/>
-              <w:numPr>
-                <w:ilvl w:val="0"/>
-                <w:numId w:val="3"/>
-              </w:numPr>
-              <w:rPr>
-                <w:i/>
-                <w:iCs/>
-                <w:lang w:val="en-US"/>
-              </w:rPr>
-            </w:pPr>
-            <w:r>
-              <w:rPr>
-                <w:i/>
-                <w:iCs/>
-                <w:lang w:val="en-US"/>
-              </w:rPr>
-              <w:t>Put the users at ease by ensuring that they are not being tested in any way, but rather they are helping us by testing a product for us!</w:t>
-            </w:r>
-          </w:p>
-          <w:p>
-            <w:pPr>
-              <w:pStyle w:val="ListParagraph"/>
-              <w:numPr>
-                <w:ilvl w:val="0"/>
-                <w:numId w:val="3"/>
-              </w:numPr>
-              <w:rPr>
-                <w:i/>
-                <w:iCs/>
-                <w:lang w:val="en-US"/>
-              </w:rPr>
-            </w:pPr>
-            <w:r>
-              <w:rPr>
-                <w:i/>
-                <w:iCs/>
-                <w:lang w:val="en-US"/>
-              </w:rPr>
-              <w:t>Explain about your website – do not give them too many details, we want them to explore and find out.</w:t>
-            </w:r>
-          </w:p>
-          <w:p>
-            <w:pPr>
-              <w:pStyle w:val="ListParagraph"/>
-              <w:numPr>
-                <w:ilvl w:val="0"/>
-                <w:numId w:val="3"/>
-              </w:numPr>
-              <w:rPr>
-                <w:i/>
-                <w:iCs/>
-                <w:lang w:val="en-US"/>
-              </w:rPr>
-            </w:pPr>
-            <w:r>
-              <w:rPr>
-                <w:i/>
-                <w:iCs/>
-                <w:lang w:val="en-US"/>
-              </w:rPr>
-              <w:t>Explain how the participant is helping you by participating.</w:t>
-            </w:r>
-          </w:p>
-          <w:p>
-            <w:pPr>
-              <w:pStyle w:val="ListParagraph"/>
-              <w:numPr>
-                <w:ilvl w:val="1"/>
-                <w:numId w:val="3"/>
-              </w:numPr>
-              <w:rPr>
-                <w:i/>
-                <w:iCs/>
-                <w:lang w:val="en-US"/>
-              </w:rPr>
-            </w:pPr>
-            <w:r>
-              <w:rPr>
-                <w:i/>
-                <w:iCs/>
-                <w:lang w:val="en-US"/>
-              </w:rPr>
-              <w:t>Explain what you expect to find</w:t>
-            </w:r>
-          </w:p>
-          <w:p>
-            <w:pPr>
-              <w:pStyle w:val="ListParagraph"/>
-              <w:numPr>
-                <w:ilvl w:val="2"/>
-                <w:numId w:val="3"/>
-              </w:numPr>
-              <w:rPr>
-                <w:i/>
-                <w:iCs/>
-                <w:lang w:val="en-US"/>
-              </w:rPr>
-            </w:pPr>
-            <w:r>
-              <w:rPr>
-                <w:i/>
-                <w:iCs/>
-                <w:lang w:val="en-US"/>
-              </w:rPr>
-              <w:t xml:space="preserve">Do not tell them </w:t>
-            </w:r>
-            <w:proofErr w:type="gramStart"/>
-            <w:r>
-              <w:rPr>
-                <w:i/>
-                <w:iCs/>
-                <w:lang w:val="en-US"/>
-              </w:rPr>
-              <w:t>exact</w:t>
-            </w:r>
-            <w:proofErr w:type="gramEnd"/>
-            <w:r>
-              <w:rPr>
-                <w:i/>
-                <w:iCs/>
-                <w:lang w:val="en-US"/>
-              </w:rPr>
-              <w:t xml:space="preserve"> results that you hope to find, you will bias them that way</w:t>
-            </w:r>
-          </w:p>
-          <w:p>
-            <w:pPr>
-              <w:pStyle w:val="ListParagraph"/>
-              <w:numPr>
-                <w:ilvl w:val="2"/>
-                <w:numId w:val="3"/>
-              </w:numPr>
-              <w:rPr>
-                <w:i/>
-                <w:iCs/>
-                <w:lang w:val="en-US"/>
-              </w:rPr>
-            </w:pPr>
-            <w:r>
-              <w:rPr>
-                <w:i/>
-                <w:iCs/>
-                <w:lang w:val="en-US"/>
-              </w:rPr>
-              <w:t>Explain to them that you are trying to get a general understanding of the site’s usability, what works and what does not for a user.</w:t>
-            </w:r>
-          </w:p>
-          <w:p>
-            <w:pPr>
-              <w:pStyle w:val="ListParagraph"/>
-              <w:numPr>
-                <w:ilvl w:val="0"/>
-                <w:numId w:val="3"/>
-              </w:numPr>
-              <w:rPr>
-                <w:i/>
-                <w:iCs/>
-                <w:lang w:val="en-US"/>
-              </w:rPr>
-            </w:pPr>
-            <w:r>
-              <w:rPr>
-                <w:i/>
-                <w:iCs/>
-                <w:lang w:val="en-US"/>
-              </w:rPr>
               <w:t xml:space="preserve">Now point them to the website that they will have to test by giving them the URL. </w:t>
             </w:r>
           </w:p>
@@ -3702,7 +3251,13 @@
           </w:tcPr>
           <w:p>
             <w:r>
-              <w:t>Task 1 (description of the task)</w:t>
+              <w:t>Task 1 (</w:t>
+            </w:r>
+            <w:r>
+              <w:t>increase text size of</w:t>
+            </w:r>
+            <w:r>
+              <w:t xml:space="preserve"> home page content</w:t>
             </w:r>
           </w:p>
         </w:tc>
@@ -3716,37 +3271,114 @@
                 <w:b/>
                 <w:bCs/>
               </w:rPr>
-              <w:t>Completed successfully</w:t>
+              <w:t>Completed successfully:</w:t>
+            </w:r>
+            <w:r>
+              <w:t xml:space="preserve">  yes</w:t>
+            </w:r>
+          </w:p>
+          <w:p>
+            <w:pPr>
+              <w:rPr>
+                <w:lang w:val="en-US"/>
+              </w:rPr>
+            </w:pPr>
+            <w:r>
+              <w:rPr>
+                <w:b/>
+                <w:bCs/>
+                <w:lang w:val="en-US"/>
+              </w:rPr>
+              <w:t xml:space="preserve">Time </w:t>
             </w:r>
             <w:proofErr w:type="gramStart"/>
             <w:r>
               <w:rPr>
                 <w:b/>
                 <w:bCs/>
-              </w:rPr>
-              <w:t>:</w:t>
-            </w:r>
-            <w:r>
-              <w:t xml:space="preserve">  yes</w:t>
+                <w:lang w:val="en-US"/>
+              </w:rPr>
+              <w:t>taken:</w:t>
             </w:r>
             <w:proofErr w:type="gramEnd"/>
             <w:r>
-              <w:t>/no</w:t>
-            </w:r>
-          </w:p>
-          <w:p>
-            <w:pPr>
-              <w:rPr>
-                <w:lang w:val="en-US"/>
-              </w:rPr>
-            </w:pPr>
-            <w:r>
-              <w:rPr>
-                <w:b/>
-                <w:bCs/>
-                <w:lang w:val="en-US"/>
-              </w:rPr>
-              <w:t xml:space="preserve">Time </w:t>
+              <w:rPr>
+                <w:lang w:val="en-US"/>
+              </w:rPr>
+              <w:t xml:space="preserve"> </w:t>
+            </w:r>
+            <w:r>
+              <w:rPr>
+                <w:lang w:val="en-US"/>
+              </w:rPr>
+              <w:t xml:space="preserve">around 15 seconds </w:t>
+            </w:r>
+          </w:p>
+          <w:p>
+            <w:pPr>
+              <w:rPr>
+                <w:b/>
+                <w:bCs/>
+                <w:lang w:val="en-US"/>
+              </w:rPr>
+            </w:pPr>
+            <w:r>
+              <w:rPr>
+                <w:b/>
+                <w:bCs/>
+                <w:lang w:val="en-US"/>
+              </w:rPr>
+              <w:t>Facial expressions:</w:t>
+            </w:r>
+            <w:r>
+              <w:rPr>
+                <w:b/>
+                <w:bCs/>
+                <w:lang w:val="en-US"/>
+              </w:rPr>
+              <w:t xml:space="preserve"> content </w:t>
+            </w:r>
+          </w:p>
+          <w:p>
+            <w:pPr>
+              <w:rPr>
+                <w:lang w:val="en-US"/>
+              </w:rPr>
+            </w:pPr>
+            <w:r>
+              <w:rPr>
+                <w:b/>
+                <w:bCs/>
+                <w:lang w:val="en-US"/>
+              </w:rPr>
+              <w:t>Any noises made:</w:t>
+            </w:r>
+            <w:r>
+              <w:rPr>
+                <w:lang w:val="en-US"/>
+              </w:rPr>
+              <w:t xml:space="preserve"> </w:t>
+            </w:r>
+            <w:r>
+              <w:rPr>
+                <w:lang w:val="en-US"/>
+              </w:rPr>
+              <w:t xml:space="preserve">no </w:t>
+            </w:r>
+          </w:p>
+          <w:p>
+            <w:pPr>
+              <w:rPr>
+                <w:lang w:val="en-US"/>
+              </w:rPr>
+            </w:pPr>
+            <w:r>
+              <w:rPr>
+                <w:b/>
+                <w:bCs/>
+                <w:lang w:val="en-US"/>
+              </w:rPr>
+              <w:t xml:space="preserve">Any other gestures </w:t>
             </w:r>
             <w:proofErr w:type="gramStart"/>
             <w:r>
@@ -3755,73 +3387,20 @@
                 <w:bCs/>
                 <w:lang w:val="en-US"/>
               </w:rPr>
-              <w:t>taken:</w:t>
+              <w:t>made:</w:t>
             </w:r>
             <w:proofErr w:type="gramEnd"/>
             <w:r>
               <w:rPr>
                 <w:lang w:val="en-US"/>
               </w:rPr>
-              <w:t xml:space="preserve"> in seconds</w:t>
-            </w:r>
-          </w:p>
-          <w:p>
-            <w:pPr>
-              <w:rPr>
-                <w:b/>
-                <w:bCs/>
-                <w:lang w:val="en-US"/>
-              </w:rPr>
-            </w:pPr>
-            <w:r>
-              <w:rPr>
-                <w:b/>
-                <w:bCs/>
-                <w:lang w:val="en-US"/>
-              </w:rPr>
-              <w:t>Facial expressions:</w:t>
-            </w:r>
-          </w:p>
-          <w:p>
-            <w:pPr>
-              <w:rPr>
-                <w:lang w:val="en-US"/>
-              </w:rPr>
-            </w:pPr>
-            <w:r>
-              <w:rPr>
-                <w:b/>
-                <w:bCs/>
-                <w:lang w:val="en-US"/>
-              </w:rPr>
-              <w:t>Any noises made:</w:t>
-            </w:r>
-            <w:r>
-              <w:rPr>
-                <w:lang w:val="en-US"/>
-              </w:rPr>
               <w:t xml:space="preserve"> </w:t>
             </w:r>
-          </w:p>
-          <w:p>
-            <w:pPr>
-              <w:rPr>
-                <w:lang w:val="en-US"/>
-              </w:rPr>
-            </w:pPr>
-            <w:r>
-              <w:rPr>
-                <w:b/>
-                <w:bCs/>
-                <w:lang w:val="en-US"/>
-              </w:rPr>
-              <w:t>Any other gestures made:</w:t>
-            </w:r>
-            <w:r>
-              <w:rPr>
-                <w:lang w:val="en-US"/>
-              </w:rPr>
-              <w:t xml:space="preserve"> </w:t>
+            <w:r>
+              <w:rPr>
+                <w:lang w:val="en-US"/>
+              </w:rPr>
+              <w:t>no</w:t>
             </w:r>
           </w:p>
         </w:tc>
@@ -3836,8 +3415,18 @@
           </w:tcPr>
           <w:p>
             <w:r>
-              <w:lastRenderedPageBreak/>
-              <w:t>Task 2 (description of the task)</w:t>
+              <w:t>Task 2 (</w:t>
+            </w:r>
+            <w:r>
+              <w:t xml:space="preserve">navigate to </w:t>
+            </w:r>
+            <w:proofErr w:type="spellStart"/>
+            <w:r>
+              <w:t>iphone</w:t>
+            </w:r>
+            <w:proofErr w:type="spellEnd"/>
+            <w:r>
+              <w:t xml:space="preserve"> tutorials page from home page)</w:t>
             </w:r>
           </w:p>
         </w:tc>
@@ -3851,107 +3440,125 @@
                 <w:b/>
                 <w:bCs/>
               </w:rPr>
-              <w:t>Completed successfully</w:t>
-            </w:r>
+              <w:t>Completed successfully:</w:t>
+            </w:r>
+            <w:r>
+              <w:t xml:space="preserve">  yes</w:t>
+            </w:r>
+          </w:p>
+          <w:p>
+            <w:pPr>
+              <w:rPr>
+                <w:lang w:val="en-US"/>
+              </w:rPr>
+            </w:pPr>
+            <w:r>
+              <w:rPr>
+                <w:b/>
+                <w:bCs/>
+                <w:lang w:val="en-US"/>
+              </w:rPr>
+              <w:t>Time taken:</w:t>
+            </w:r>
+            <w:r>
+              <w:rPr>
+                <w:lang w:val="en-US"/>
+              </w:rPr>
+              <w:t xml:space="preserve"> </w:t>
+            </w:r>
+            <w:r>
+              <w:rPr>
+                <w:lang w:val="en-US"/>
+              </w:rPr>
+              <w:t>a few seconds</w:t>
+            </w:r>
+          </w:p>
+          <w:p>
+            <w:pPr>
+              <w:rPr>
+                <w:b/>
+                <w:bCs/>
+                <w:lang w:val="en-US"/>
+              </w:rPr>
+            </w:pPr>
+            <w:r>
+              <w:rPr>
+                <w:b/>
+                <w:bCs/>
+                <w:lang w:val="en-US"/>
+              </w:rPr>
+              <w:t>Facial expressions:</w:t>
+            </w:r>
+            <w:r>
+              <w:rPr>
+                <w:b/>
+                <w:bCs/>
+                <w:lang w:val="en-US"/>
+              </w:rPr>
+              <w:t xml:space="preserve"> focused</w:t>
+            </w:r>
+          </w:p>
+          <w:p>
+            <w:pPr>
+              <w:rPr>
+                <w:lang w:val="en-US"/>
+              </w:rPr>
+            </w:pPr>
+            <w:r>
+              <w:rPr>
+                <w:b/>
+                <w:bCs/>
+                <w:lang w:val="en-US"/>
+              </w:rPr>
+              <w:t>Any noises made:</w:t>
+            </w:r>
+            <w:r>
+              <w:rPr>
+                <w:lang w:val="en-US"/>
+              </w:rPr>
+              <w:t xml:space="preserve"> </w:t>
+            </w:r>
+            <w:r>
+              <w:rPr>
+                <w:lang w:val="en-US"/>
+              </w:rPr>
+              <w:t>no</w:t>
+            </w:r>
+          </w:p>
+          <w:p>
+            <w:pPr>
+              <w:rPr>
+                <w:lang w:val="en-US"/>
+              </w:rPr>
+            </w:pPr>
+            <w:r>
+              <w:rPr>
+                <w:b/>
+                <w:bCs/>
+                <w:lang w:val="en-US"/>
+              </w:rPr>
+              <w:t xml:space="preserve">Any other gestures </w:t>
+            </w:r>
+            <w:proofErr w:type="spellStart"/>
             <w:proofErr w:type="gramStart"/>
             <w:r>
               <w:rPr>
                 <w:b/>
                 <w:bCs/>
-              </w:rPr>
-              <w:t>:</w:t>
-            </w:r>
-            <w:r>
-              <w:t xml:space="preserve">  yes</w:t>
+                <w:lang w:val="en-US"/>
+              </w:rPr>
+              <w:t>made:</w:t>
             </w:r>
             <w:proofErr w:type="gramEnd"/>
             <w:r>
-              <w:t>/no</w:t>
-            </w:r>
-          </w:p>
-          <w:p>
-            <w:pPr>
-              <w:rPr>
-                <w:lang w:val="en-US"/>
-              </w:rPr>
-            </w:pPr>
-            <w:r>
-              <w:rPr>
-                <w:b/>
-                <w:bCs/>
-                <w:lang w:val="en-US"/>
-              </w:rPr>
-              <w:t xml:space="preserve">Time </w:t>
-            </w:r>
-            <w:proofErr w:type="gramStart"/>
-            <w:r>
-              <w:rPr>
-                <w:b/>
-                <w:bCs/>
-                <w:lang w:val="en-US"/>
-              </w:rPr>
-              <w:t>taken:</w:t>
-            </w:r>
-            <w:proofErr w:type="gramEnd"/>
-            <w:r>
-              <w:rPr>
-                <w:lang w:val="en-US"/>
-              </w:rPr>
-              <w:t xml:space="preserve"> in seconds</w:t>
-            </w:r>
-          </w:p>
-          <w:p>
-            <w:pPr>
-              <w:rPr>
-                <w:b/>
-                <w:bCs/>
-                <w:lang w:val="en-US"/>
-              </w:rPr>
-            </w:pPr>
-            <w:r>
-              <w:rPr>
-                <w:b/>
-                <w:bCs/>
-                <w:lang w:val="en-US"/>
-              </w:rPr>
-              <w:t>Facial expressions:</w:t>
-            </w:r>
-          </w:p>
-          <w:p>
-            <w:pPr>
-              <w:rPr>
-                <w:lang w:val="en-US"/>
-              </w:rPr>
-            </w:pPr>
-            <w:r>
-              <w:rPr>
-                <w:b/>
-                <w:bCs/>
-                <w:lang w:val="en-US"/>
-              </w:rPr>
-              <w:t>Any noises made:</w:t>
-            </w:r>
-            <w:r>
-              <w:rPr>
-                <w:lang w:val="en-US"/>
-              </w:rPr>
-              <w:t xml:space="preserve"> </w:t>
-            </w:r>
-          </w:p>
-          <w:p>
-            <w:pPr>
-              <w:rPr>
-                <w:lang w:val="en-US"/>
-              </w:rPr>
-            </w:pPr>
-            <w:r>
-              <w:rPr>
-                <w:b/>
-                <w:bCs/>
-                <w:lang w:val="en-US"/>
-              </w:rPr>
-              <w:t>Any other gestures made:</w:t>
-            </w:r>
+              <w:rPr>
+                <w:b/>
+                <w:bCs/>
+                <w:lang w:val="en-US"/>
+              </w:rPr>
+              <w:t>no</w:t>
+            </w:r>
+            <w:proofErr w:type="spellEnd"/>
           </w:p>
         </w:tc>
       </w:tr>
@@ -3965,7 +3572,19 @@
           </w:tcPr>
           <w:p>
             <w:r>
-              <w:t>Task 3 (description of the task)</w:t>
+              <w:lastRenderedPageBreak/>
+              <w:t>Task 3 (</w:t>
+            </w:r>
+            <w:r>
+              <w:t xml:space="preserve">navigate back to home page from </w:t>
+            </w:r>
+            <w:proofErr w:type="spellStart"/>
+            <w:r>
+              <w:t>iphone</w:t>
+            </w:r>
+            <w:proofErr w:type="spellEnd"/>
+            <w:r>
+              <w:t xml:space="preserve"> tutorial page)</w:t>
             </w:r>
           </w:p>
         </w:tc>
@@ -3979,38 +3598,116 @@
                 <w:b/>
                 <w:bCs/>
               </w:rPr>
-              <w:t>Completed successfully</w:t>
-            </w:r>
+              <w:t>Completed successfully:</w:t>
+            </w:r>
+            <w:r>
+              <w:t xml:space="preserve">  yes</w:t>
+            </w:r>
+          </w:p>
+          <w:p>
+            <w:pPr>
+              <w:rPr>
+                <w:lang w:val="en-US"/>
+              </w:rPr>
+            </w:pPr>
+            <w:r>
+              <w:rPr>
+                <w:b/>
+                <w:bCs/>
+                <w:lang w:val="en-US"/>
+              </w:rPr>
+              <w:t>Time taken:</w:t>
+            </w:r>
+            <w:r>
+              <w:rPr>
+                <w:b/>
+                <w:bCs/>
+                <w:lang w:val="en-US"/>
+              </w:rPr>
+              <w:t xml:space="preserve"> a few seconds</w:t>
+            </w:r>
+          </w:p>
+          <w:p>
+            <w:pPr>
+              <w:rPr>
+                <w:lang w:val="en-US"/>
+              </w:rPr>
+            </w:pPr>
+            <w:r>
+              <w:rPr>
+                <w:b/>
+                <w:bCs/>
+                <w:lang w:val="en-US"/>
+              </w:rPr>
+              <w:t xml:space="preserve">Facial </w:t>
+            </w:r>
+            <w:proofErr w:type="spellStart"/>
             <w:proofErr w:type="gramStart"/>
             <w:r>
               <w:rPr>
                 <w:b/>
                 <w:bCs/>
-              </w:rPr>
-              <w:t>:</w:t>
-            </w:r>
-            <w:r>
-              <w:t xml:space="preserve">  yes</w:t>
-            </w:r>
+                <w:lang w:val="en-US"/>
+              </w:rPr>
+              <w:t>expressions:</w:t>
+            </w:r>
+            <w:r>
+              <w:rPr>
+                <w:lang w:val="en-US"/>
+              </w:rPr>
+              <w:t>focused</w:t>
+            </w:r>
+            <w:proofErr w:type="spellEnd"/>
             <w:proofErr w:type="gramEnd"/>
             <w:r>
-              <w:t>/no</w:t>
-            </w:r>
-          </w:p>
-          <w:p>
-            <w:pPr>
-              <w:rPr>
-                <w:lang w:val="en-US"/>
-              </w:rPr>
-            </w:pPr>
-            <w:r>
-              <w:rPr>
-                <w:b/>
-                <w:bCs/>
-                <w:lang w:val="en-US"/>
-              </w:rPr>
-              <w:t xml:space="preserve">Time </w:t>
-            </w:r>
+              <w:rPr>
+                <w:lang w:val="en-US"/>
+              </w:rPr>
+              <w:t>/relaxed</w:t>
+            </w:r>
+          </w:p>
+          <w:p>
+            <w:pPr>
+              <w:rPr>
+                <w:lang w:val="en-US"/>
+              </w:rPr>
+            </w:pPr>
+            <w:r>
+              <w:rPr>
+                <w:b/>
+                <w:bCs/>
+                <w:lang w:val="en-US"/>
+              </w:rPr>
+              <w:t>Any noises made:</w:t>
+            </w:r>
+            <w:r>
+              <w:rPr>
+                <w:lang w:val="en-US"/>
+              </w:rPr>
+              <w:t xml:space="preserve"> </w:t>
+            </w:r>
+            <w:r>
+              <w:rPr>
+                <w:lang w:val="en-US"/>
+              </w:rPr>
+              <w:t>no</w:t>
+            </w:r>
+          </w:p>
+          <w:p>
+            <w:pPr>
+              <w:rPr>
+                <w:lang w:val="en-US"/>
+              </w:rPr>
+            </w:pPr>
+            <w:r>
+              <w:rPr>
+                <w:b/>
+                <w:bCs/>
+                <w:lang w:val="en-US"/>
+              </w:rPr>
+              <w:t xml:space="preserve">Any other gestures </w:t>
+            </w:r>
+            <w:proofErr w:type="spellStart"/>
             <w:proofErr w:type="gramStart"/>
             <w:r>
               <w:rPr>
@@ -4018,68 +3715,18 @@
                 <w:bCs/>
                 <w:lang w:val="en-US"/>
               </w:rPr>
-              <w:t>taken:</w:t>
+              <w:t>made:</w:t>
             </w:r>
             <w:proofErr w:type="gramEnd"/>
             <w:r>
               <w:rPr>
-                <w:lang w:val="en-US"/>
-              </w:rPr>
-              <w:t xml:space="preserve"> in seconds</w:t>
-            </w:r>
-          </w:p>
-          <w:p>
-            <w:pPr>
-              <w:rPr>
-                <w:b/>
-                <w:bCs/>
-                <w:lang w:val="en-US"/>
-              </w:rPr>
-            </w:pPr>
-            <w:r>
-              <w:rPr>
-                <w:b/>
-                <w:bCs/>
-                <w:lang w:val="en-US"/>
-              </w:rPr>
-              <w:t>Facial expressions:</w:t>
-            </w:r>
-          </w:p>
-          <w:p>
-            <w:pPr>
-              <w:rPr>
-                <w:lang w:val="en-US"/>
-              </w:rPr>
-            </w:pPr>
-            <w:r>
-              <w:rPr>
-                <w:b/>
-                <w:bCs/>
-                <w:lang w:val="en-US"/>
-              </w:rPr>
-              <w:t>Any noises made:</w:t>
-            </w:r>
-            <w:r>
-              <w:rPr>
-                <w:lang w:val="en-US"/>
-              </w:rPr>
-              <w:t xml:space="preserve"> </w:t>
-            </w:r>
-          </w:p>
-          <w:p>
-            <w:pPr>
-              <w:rPr>
-                <w:lang w:val="en-US"/>
-              </w:rPr>
-            </w:pPr>
-            <w:r>
-              <w:rPr>
-                <w:b/>
-                <w:bCs/>
-                <w:lang w:val="en-US"/>
-              </w:rPr>
-              <w:t>Any other gestures made:</w:t>
-            </w:r>
+                <w:b/>
+                <w:bCs/>
+                <w:lang w:val="en-US"/>
+              </w:rPr>
+              <w:t>no</w:t>
+            </w:r>
+            <w:proofErr w:type="spellEnd"/>
           </w:p>
         </w:tc>
       </w:tr>
@@ -4093,7 +3740,10 @@
           </w:tcPr>
           <w:p>
             <w:r>
-              <w:t>Task 4 (description of the task)</w:t>
+              <w:t>Task 4 (</w:t>
+            </w:r>
+            <w:r>
+              <w:t>decrease text size of content on create tutorial page)</w:t>
             </w:r>
           </w:p>
         </w:tc>
@@ -4107,38 +3757,66 @@
                 <w:b/>
                 <w:bCs/>
               </w:rPr>
-              <w:t>Completed successfully</w:t>
+              <w:t>Completed successfully:</w:t>
+            </w:r>
+            <w:r>
+              <w:t xml:space="preserve">  yes</w:t>
+            </w:r>
+          </w:p>
+          <w:p>
+            <w:pPr>
+              <w:rPr>
+                <w:lang w:val="en-US"/>
+              </w:rPr>
+            </w:pPr>
+            <w:r>
+              <w:rPr>
+                <w:b/>
+                <w:bCs/>
+                <w:lang w:val="en-US"/>
+              </w:rPr>
+              <w:t xml:space="preserve">Time </w:t>
             </w:r>
             <w:proofErr w:type="gramStart"/>
             <w:r>
               <w:rPr>
                 <w:b/>
                 <w:bCs/>
-              </w:rPr>
-              <w:t>:</w:t>
-            </w:r>
-            <w:r>
-              <w:t xml:space="preserve">  yes</w:t>
+                <w:lang w:val="en-US"/>
+              </w:rPr>
+              <w:t>taken:</w:t>
             </w:r>
             <w:proofErr w:type="gramEnd"/>
             <w:r>
-              <w:t>/no</w:t>
-            </w:r>
-          </w:p>
-          <w:p>
-            <w:pPr>
-              <w:rPr>
-                <w:lang w:val="en-US"/>
-              </w:rPr>
-            </w:pPr>
-            <w:r>
-              <w:rPr>
-                <w:b/>
-                <w:bCs/>
-                <w:lang w:val="en-US"/>
-              </w:rPr>
-              <w:t xml:space="preserve">Time </w:t>
-            </w:r>
+              <w:rPr>
+                <w:lang w:val="en-US"/>
+              </w:rPr>
+              <w:t xml:space="preserve"> </w:t>
+            </w:r>
+            <w:r>
+              <w:rPr>
+                <w:lang w:val="en-US"/>
+              </w:rPr>
+              <w:t xml:space="preserve"> about 20 seconds </w:t>
+            </w:r>
+          </w:p>
+          <w:p>
+            <w:pPr>
+              <w:rPr>
+                <w:b/>
+                <w:bCs/>
+                <w:lang w:val="en-US"/>
+              </w:rPr>
+            </w:pPr>
+            <w:r>
+              <w:rPr>
+                <w:b/>
+                <w:bCs/>
+                <w:lang w:val="en-US"/>
+              </w:rPr>
+              <w:t xml:space="preserve">Facial </w:t>
+            </w:r>
+            <w:proofErr w:type="spellStart"/>
             <w:proofErr w:type="gramStart"/>
             <w:r>
               <w:rPr>
@@ -4146,32 +3824,18 @@
                 <w:bCs/>
                 <w:lang w:val="en-US"/>
               </w:rPr>
-              <w:t>taken:</w:t>
-            </w:r>
+              <w:t>expressions:</w:t>
+            </w:r>
+            <w:r>
+              <w:rPr>
+                <w:b/>
+                <w:bCs/>
+                <w:lang w:val="en-US"/>
+              </w:rPr>
+              <w:t>focused</w:t>
+            </w:r>
+            <w:proofErr w:type="spellEnd"/>
             <w:proofErr w:type="gramEnd"/>
-            <w:r>
-              <w:rPr>
-                <w:lang w:val="en-US"/>
-              </w:rPr>
-              <w:t xml:space="preserve"> in seconds</w:t>
-            </w:r>
-          </w:p>
-          <w:p>
-            <w:pPr>
-              <w:rPr>
-                <w:b/>
-                <w:bCs/>
-                <w:lang w:val="en-US"/>
-              </w:rPr>
-            </w:pPr>
-            <w:r>
-              <w:rPr>
-                <w:b/>
-                <w:bCs/>
-                <w:lang w:val="en-US"/>
-              </w:rPr>
-              <w:t>Facial expressions:</w:t>
-            </w:r>
           </w:p>
           <w:p>
             <w:pPr>
@@ -4193,21 +3857,47 @@
               </w:rPr>
               <w:t xml:space="preserve"> </w:t>
             </w:r>
-          </w:p>
-          <w:p>
-            <w:pPr>
-              <w:rPr>
-                <w:lang w:val="en-US"/>
-              </w:rPr>
-            </w:pPr>
-            <w:r>
-              <w:rPr>
-                <w:b/>
-                <w:bCs/>
-                <w:lang w:val="en-US"/>
-              </w:rPr>
-              <w:t>Any other gestures made:</w:t>
-            </w:r>
+            <w:r>
+              <w:rPr>
+                <w:lang w:val="en-US"/>
+              </w:rPr>
+              <w:t>no</w:t>
+            </w:r>
+          </w:p>
+          <w:p>
+            <w:pPr>
+              <w:rPr>
+                <w:lang w:val="en-US"/>
+              </w:rPr>
+            </w:pPr>
+            <w:r>
+              <w:rPr>
+                <w:b/>
+                <w:bCs/>
+                <w:lang w:val="en-US"/>
+              </w:rPr>
+              <w:t xml:space="preserve">Any other gestures </w:t>
+            </w:r>
+            <w:proofErr w:type="spellStart"/>
+            <w:proofErr w:type="gramStart"/>
+            <w:r>
+              <w:rPr>
+                <w:b/>
+                <w:bCs/>
+                <w:lang w:val="en-US"/>
+              </w:rPr>
+              <w:t>made:</w:t>
+            </w:r>
+            <w:proofErr w:type="gramEnd"/>
+            <w:r>
+              <w:rPr>
+                <w:b/>
+                <w:bCs/>
+                <w:lang w:val="en-US"/>
+              </w:rPr>
+              <w:t>no</w:t>
+            </w:r>
+            <w:proofErr w:type="spellEnd"/>
           </w:p>
         </w:tc>
       </w:tr>
@@ -4221,8 +3911,16 @@
           </w:tcPr>
           <w:p>
             <w:r>
-              <w:t>Task 5 (description of the task)</w:t>
-            </w:r>
+              <w:t>Task 5 (</w:t>
+            </w:r>
+            <w:r>
+              <w:t xml:space="preserve">submit tutorial </w:t>
+            </w:r>
+            <w:proofErr w:type="gramStart"/>
+            <w:r>
+              <w:t>creation )</w:t>
+            </w:r>
+            <w:proofErr w:type="gramEnd"/>
           </w:p>
         </w:tc>
         <w:tc>
@@ -4235,38 +3933,110 @@
                 <w:b/>
                 <w:bCs/>
               </w:rPr>
-              <w:t>Completed successfully</w:t>
+              <w:t>Completed successfully:</w:t>
+            </w:r>
+            <w:r>
+              <w:t xml:space="preserve">  yes</w:t>
+            </w:r>
+          </w:p>
+          <w:p>
+            <w:pPr>
+              <w:rPr>
+                <w:lang w:val="en-US"/>
+              </w:rPr>
+            </w:pPr>
+            <w:r>
+              <w:rPr>
+                <w:b/>
+                <w:bCs/>
+                <w:lang w:val="en-US"/>
+              </w:rPr>
+              <w:t xml:space="preserve">Time </w:t>
             </w:r>
             <w:proofErr w:type="gramStart"/>
             <w:r>
               <w:rPr>
                 <w:b/>
                 <w:bCs/>
-              </w:rPr>
-              <w:t>:</w:t>
-            </w:r>
-            <w:r>
-              <w:t xml:space="preserve">  yes</w:t>
+                <w:lang w:val="en-US"/>
+              </w:rPr>
+              <w:t>taken:</w:t>
             </w:r>
             <w:proofErr w:type="gramEnd"/>
             <w:r>
-              <w:t>/no</w:t>
-            </w:r>
-          </w:p>
-          <w:p>
-            <w:pPr>
-              <w:rPr>
-                <w:lang w:val="en-US"/>
-              </w:rPr>
-            </w:pPr>
-            <w:r>
-              <w:rPr>
-                <w:b/>
-                <w:bCs/>
-                <w:lang w:val="en-US"/>
-              </w:rPr>
-              <w:t xml:space="preserve">Time </w:t>
-            </w:r>
+              <w:rPr>
+                <w:lang w:val="en-US"/>
+              </w:rPr>
+              <w:t xml:space="preserve"> in seconds</w:t>
+            </w:r>
+          </w:p>
+          <w:p>
+            <w:pPr>
+              <w:rPr>
+                <w:b/>
+                <w:bCs/>
+                <w:lang w:val="en-US"/>
+              </w:rPr>
+            </w:pPr>
+            <w:r>
+              <w:rPr>
+                <w:b/>
+                <w:bCs/>
+                <w:lang w:val="en-US"/>
+              </w:rPr>
+              <w:t>Facial expressions:</w:t>
+            </w:r>
+            <w:r>
+              <w:rPr>
+                <w:b/>
+                <w:bCs/>
+                <w:lang w:val="en-US"/>
+              </w:rPr>
+              <w:t xml:space="preserve"> calm </w:t>
+            </w:r>
+          </w:p>
+          <w:p>
+            <w:pPr>
+              <w:rPr>
+                <w:lang w:val="en-US"/>
+              </w:rPr>
+            </w:pPr>
+            <w:r>
+              <w:rPr>
+                <w:b/>
+                <w:bCs/>
+                <w:lang w:val="en-US"/>
+              </w:rPr>
+              <w:t>Any noises made:</w:t>
+            </w:r>
+            <w:r>
+              <w:rPr>
+                <w:lang w:val="en-US"/>
+              </w:rPr>
+              <w:t xml:space="preserve"> </w:t>
+            </w:r>
+            <w:r>
+              <w:rPr>
+                <w:lang w:val="en-US"/>
+              </w:rPr>
+              <w:t>no</w:t>
+            </w:r>
+          </w:p>
+          <w:p>
+            <w:pPr>
+              <w:rPr>
+                <w:lang w:val="en-US"/>
+              </w:rPr>
+            </w:pPr>
+            <w:r>
+              <w:rPr>
+                <w:b/>
+                <w:bCs/>
+                <w:lang w:val="en-US"/>
+              </w:rPr>
+              <w:t xml:space="preserve">Any other gestures </w:t>
+            </w:r>
+            <w:proofErr w:type="spellStart"/>
             <w:proofErr w:type="gramStart"/>
             <w:r>
               <w:rPr>
@@ -4274,68 +4044,18 @@
                 <w:bCs/>
                 <w:lang w:val="en-US"/>
               </w:rPr>
-              <w:t>taken:</w:t>
+              <w:t>made:</w:t>
             </w:r>
             <w:proofErr w:type="gramEnd"/>
             <w:r>
               <w:rPr>
-                <w:lang w:val="en-US"/>
-              </w:rPr>
-              <w:t xml:space="preserve"> in seconds</w:t>
-            </w:r>
-          </w:p>
-          <w:p>
-            <w:pPr>
-              <w:rPr>
-                <w:b/>
-                <w:bCs/>
-                <w:lang w:val="en-US"/>
-              </w:rPr>
-            </w:pPr>
-            <w:r>
-              <w:rPr>
-                <w:b/>
-                <w:bCs/>
-                <w:lang w:val="en-US"/>
-              </w:rPr>
-              <w:t>Facial expressions:</w:t>
-            </w:r>
-          </w:p>
-          <w:p>
-            <w:pPr>
-              <w:rPr>
-                <w:lang w:val="en-US"/>
-              </w:rPr>
-            </w:pPr>
-            <w:r>
-              <w:rPr>
-                <w:b/>
-                <w:bCs/>
-                <w:lang w:val="en-US"/>
-              </w:rPr>
-              <w:t>Any noises made:</w:t>
-            </w:r>
-            <w:r>
-              <w:rPr>
-                <w:lang w:val="en-US"/>
-              </w:rPr>
-              <w:t xml:space="preserve"> </w:t>
-            </w:r>
-          </w:p>
-          <w:p>
-            <w:pPr>
-              <w:rPr>
-                <w:lang w:val="en-US"/>
-              </w:rPr>
-            </w:pPr>
-            <w:r>
-              <w:rPr>
-                <w:b/>
-                <w:bCs/>
-                <w:lang w:val="en-US"/>
-              </w:rPr>
-              <w:t>Any other gestures made:</w:t>
-            </w:r>
+                <w:b/>
+                <w:bCs/>
+                <w:lang w:val="en-US"/>
+              </w:rPr>
+              <w:t>no</w:t>
+            </w:r>
+            <w:proofErr w:type="spellEnd"/>
           </w:p>
         </w:tc>
       </w:tr>
@@ -4363,22 +4083,10 @@
                 <w:b/>
                 <w:bCs/>
               </w:rPr>
-              <w:t>Completed successfully</w:t>
-            </w:r>
-            <w:proofErr w:type="gramStart"/>
-            <w:r>
-              <w:rPr>
-                <w:b/>
-                <w:bCs/>
-              </w:rPr>
-              <w:t>:</w:t>
-            </w:r>
-            <w:r>
-              <w:t xml:space="preserve">  yes</w:t>
-            </w:r>
-            <w:proofErr w:type="gramEnd"/>
-            <w:r>
-              <w:t>/no</w:t>
+              <w:t>Completed successfully:</w:t>
+            </w:r>
+            <w:r>
+              <w:t xml:space="preserve">  yes/no</w:t>
             </w:r>
           </w:p>
           <w:p>
@@ -4491,22 +4199,10 @@
                 <w:b/>
                 <w:bCs/>
               </w:rPr>
-              <w:t>Completed successfully</w:t>
-            </w:r>
-            <w:proofErr w:type="gramStart"/>
-            <w:r>
-              <w:rPr>
-                <w:b/>
-                <w:bCs/>
-              </w:rPr>
-              <w:t>:</w:t>
-            </w:r>
-            <w:r>
-              <w:t xml:space="preserve">  yes</w:t>
-            </w:r>
-            <w:proofErr w:type="gramEnd"/>
-            <w:r>
-              <w:t>/no</w:t>
+              <w:t>Completed successfully:</w:t>
+            </w:r>
+            <w:r>
+              <w:t xml:space="preserve">  yes/no</w:t>
             </w:r>
           </w:p>
           <w:p>
@@ -4619,22 +4315,10 @@
                 <w:b/>
                 <w:bCs/>
               </w:rPr>
-              <w:t>Completed successfully</w:t>
-            </w:r>
-            <w:proofErr w:type="gramStart"/>
-            <w:r>
-              <w:rPr>
-                <w:b/>
-                <w:bCs/>
-              </w:rPr>
-              <w:t>:</w:t>
-            </w:r>
-            <w:r>
-              <w:t xml:space="preserve">  yes</w:t>
-            </w:r>
-            <w:proofErr w:type="gramEnd"/>
-            <w:r>
-              <w:t>/no</w:t>
+              <w:t>Completed successfully:</w:t>
+            </w:r>
+            <w:r>
+              <w:t xml:space="preserve">  yes/no</w:t>
             </w:r>
           </w:p>
           <w:p>
@@ -4747,22 +4431,10 @@
                 <w:b/>
                 <w:bCs/>
               </w:rPr>
-              <w:t>Completed successfully</w:t>
-            </w:r>
-            <w:proofErr w:type="gramStart"/>
-            <w:r>
-              <w:rPr>
-                <w:b/>
-                <w:bCs/>
-              </w:rPr>
-              <w:t>:</w:t>
-            </w:r>
-            <w:r>
-              <w:t xml:space="preserve">  yes</w:t>
-            </w:r>
-            <w:proofErr w:type="gramEnd"/>
-            <w:r>
-              <w:t>/no</w:t>
+              <w:t>Completed successfully:</w:t>
+            </w:r>
+            <w:r>
+              <w:t xml:space="preserve">  yes/no</w:t>
             </w:r>
           </w:p>
           <w:p>
@@ -4875,22 +4547,10 @@
                 <w:b/>
                 <w:bCs/>
               </w:rPr>
-              <w:t>Completed successfully</w:t>
-            </w:r>
-            <w:proofErr w:type="gramStart"/>
-            <w:r>
-              <w:rPr>
-                <w:b/>
-                <w:bCs/>
-              </w:rPr>
-              <w:t>:</w:t>
-            </w:r>
-            <w:r>
-              <w:t xml:space="preserve">  yes</w:t>
-            </w:r>
-            <w:proofErr w:type="gramEnd"/>
-            <w:r>
-              <w:t>/no</w:t>
+              <w:t>Completed successfully:</w:t>
+            </w:r>
+            <w:r>
+              <w:t xml:space="preserve">  yes/no</w:t>
             </w:r>
           </w:p>
           <w:p>
@@ -5029,6 +4689,119 @@
                 <w:iCs/>
                 <w:lang w:val="en-US"/>
               </w:rPr>
+              <w:t>How would you rate ease of use of the text size alteration button/function?</w:t>
+            </w:r>
+          </w:p>
+          <w:p>
+            <w:pPr>
+              <w:rPr>
+                <w:i/>
+                <w:iCs/>
+                <w:lang w:val="en-US"/>
+              </w:rPr>
+            </w:pPr>
+            <w:r>
+              <w:rPr>
+                <w:i/>
+                <w:iCs/>
+                <w:lang w:val="en-US"/>
+              </w:rPr>
+              <w:t xml:space="preserve">         A: It was a bit confusing at </w:t>
+            </w:r>
+            <w:proofErr w:type="gramStart"/>
+            <w:r>
+              <w:rPr>
+                <w:i/>
+                <w:iCs/>
+                <w:lang w:val="en-US"/>
+              </w:rPr>
+              <w:t>first</w:t>
+            </w:r>
+            <w:proofErr w:type="gramEnd"/>
+            <w:r>
+              <w:rPr>
+                <w:i/>
+                <w:iCs/>
+                <w:lang w:val="en-US"/>
+              </w:rPr>
+              <w:t xml:space="preserve"> but it was made sense after a few seconds to highlight the text then press the plus or minus button to increase or increase text size. </w:t>
+            </w:r>
+          </w:p>
+          <w:p>
+            <w:pPr>
+              <w:rPr>
+                <w:i/>
+                <w:iCs/>
+                <w:lang w:val="en-US"/>
+              </w:rPr>
+            </w:pPr>
+          </w:p>
+          <w:p>
+            <w:pPr>
+              <w:rPr>
+                <w:i/>
+                <w:iCs/>
+                <w:lang w:val="en-US"/>
+              </w:rPr>
+            </w:pPr>
+            <w:r>
+              <w:rPr>
+                <w:i/>
+                <w:iCs/>
+                <w:lang w:val="en-US"/>
+              </w:rPr>
+              <w:t>What did you like about the site?</w:t>
+            </w:r>
+          </w:p>
+          <w:p>
+            <w:pPr>
+              <w:rPr>
+                <w:i/>
+                <w:iCs/>
+                <w:lang w:val="en-US"/>
+              </w:rPr>
+            </w:pPr>
+            <w:r>
+              <w:rPr>
+                <w:i/>
+                <w:iCs/>
+                <w:lang w:val="en-US"/>
+              </w:rPr>
+              <w:t xml:space="preserve">     A: I appreciated how simplistic it was to navigate to each page. It wasn’t confusing.</w:t>
+            </w:r>
+          </w:p>
+          <w:p>
+            <w:pPr>
+              <w:rPr>
+                <w:i/>
+                <w:iCs/>
+                <w:lang w:val="en-US"/>
+              </w:rPr>
+            </w:pPr>
+          </w:p>
+          <w:p>
+            <w:pPr>
+              <w:rPr>
+                <w:i/>
+                <w:iCs/>
+                <w:lang w:val="en-US"/>
+              </w:rPr>
+            </w:pPr>
+          </w:p>
+          <w:p>
+            <w:pPr>
+              <w:rPr>
+                <w:i/>
+                <w:iCs/>
+                <w:lang w:val="en-US"/>
+              </w:rPr>
+            </w:pPr>
+            <w:r>
+              <w:rPr>
+                <w:i/>
+                <w:iCs/>
+                <w:lang w:val="en-US"/>
+              </w:rPr>
               <w:t>Ask the users about the site and insert their answers here.</w:t>
             </w:r>
           </w:p>
@@ -5040,41 +4813,13 @@
                 <w:lang w:val="en-US"/>
               </w:rPr>
             </w:pPr>
-            <w:proofErr w:type="gramStart"/>
-            <w:r>
-              <w:rPr>
-                <w:i/>
-                <w:iCs/>
-                <w:lang w:val="en-US"/>
-              </w:rPr>
-              <w:t>Questions</w:t>
-            </w:r>
-            <w:proofErr w:type="gramEnd"/>
-            <w:r>
-              <w:rPr>
-                <w:i/>
-                <w:iCs/>
-                <w:lang w:val="en-US"/>
-              </w:rPr>
-              <w:t xml:space="preserve"> that you must ask are below, but you are more than welcome </w:t>
-            </w:r>
-            <w:proofErr w:type="gramStart"/>
-            <w:r>
-              <w:rPr>
-                <w:i/>
-                <w:iCs/>
-                <w:lang w:val="en-US"/>
-              </w:rPr>
-              <w:t>ask</w:t>
-            </w:r>
-            <w:proofErr w:type="gramEnd"/>
-            <w:r>
-              <w:rPr>
-                <w:i/>
-                <w:iCs/>
-                <w:lang w:val="en-US"/>
-              </w:rPr>
-              <w:t xml:space="preserve"> them other questions you deem necessary -  </w:t>
+            <w:r>
+              <w:rPr>
+                <w:i/>
+                <w:iCs/>
+                <w:lang w:val="en-US"/>
+              </w:rPr>
+              <w:t xml:space="preserve">Questions that you must ask are below, but you are more than welcome ask them other questions you deem necessary -  </w:t>
             </w:r>
           </w:p>
           <w:p>
@@ -5096,6 +4841,7 @@
                 <w:iCs/>
                 <w:lang w:val="en-US"/>
               </w:rPr>
+              <w:lastRenderedPageBreak/>
               <w:t>what they liked</w:t>
             </w:r>
           </w:p>
@@ -5194,8 +4940,17 @@
                 <w:i/>
                 <w:iCs/>
               </w:rPr>
-              <w:t>Insert the closing remarks with your Thank You speech here.</w:t>
-            </w:r>
+              <w:t xml:space="preserve">I appreciate you greatly for testing out this site. I can assure that your feedback will be taken into consideration and alterations will be </w:t>
+            </w:r>
+            <w:proofErr w:type="gramStart"/>
+            <w:r>
+              <w:rPr>
+                <w:i/>
+                <w:iCs/>
+              </w:rPr>
+              <w:t>made .</w:t>
+            </w:r>
+            <w:proofErr w:type="gramEnd"/>
           </w:p>
         </w:tc>
       </w:tr>
@@ -5421,7 +5176,6 @@
                 <w:lang w:val="en-US"/>
               </w:rPr>
             </w:pPr>
-            <w:proofErr w:type="gramStart"/>
             <w:r>
               <w:rPr>
                 <w:rFonts w:ascii="Roboto" w:eastAsia="Roboto" w:hAnsi="Roboto" w:cs="Roboto"/>
@@ -5432,20 +5186,7 @@
                 <w:szCs w:val="24"/>
                 <w:lang w:val="en-US"/>
               </w:rPr>
-              <w:t>List</w:t>
-            </w:r>
-            <w:proofErr w:type="gramEnd"/>
-            <w:r>
-              <w:rPr>
-                <w:rFonts w:ascii="Roboto" w:eastAsia="Roboto" w:hAnsi="Roboto" w:cs="Roboto"/>
-                <w:i/>
-                <w:iCs/>
-                <w:color w:val="1D2125"/>
-                <w:sz w:val="24"/>
-                <w:szCs w:val="24"/>
-                <w:lang w:val="en-US"/>
-              </w:rPr>
-              <w:t xml:space="preserve"> the issues found here</w:t>
+              <w:t>List the issues found here</w:t>
             </w:r>
           </w:p>
         </w:tc>
@@ -5634,7 +5375,6 @@
                 <w:lang w:val="en-US"/>
               </w:rPr>
             </w:pPr>
-            <w:proofErr w:type="gramStart"/>
             <w:r>
               <w:rPr>
                 <w:rFonts w:ascii="Roboto" w:eastAsia="Roboto" w:hAnsi="Roboto" w:cs="Roboto"/>
@@ -5645,20 +5385,7 @@
                 <w:szCs w:val="24"/>
                 <w:lang w:val="en-US"/>
               </w:rPr>
-              <w:t>List</w:t>
-            </w:r>
-            <w:proofErr w:type="gramEnd"/>
-            <w:r>
-              <w:rPr>
-                <w:rFonts w:ascii="Roboto" w:eastAsia="Roboto" w:hAnsi="Roboto" w:cs="Roboto"/>
-                <w:i/>
-                <w:iCs/>
-                <w:color w:val="1D2125"/>
-                <w:sz w:val="24"/>
-                <w:szCs w:val="24"/>
-                <w:lang w:val="en-US"/>
-              </w:rPr>
-              <w:t xml:space="preserve"> the issues found here</w:t>
+              <w:t>List the issues found here</w:t>
             </w:r>
           </w:p>
         </w:tc>
@@ -5761,7 +5488,6 @@
           <w:lang w:val="en-US"/>
         </w:rPr>
       </w:pPr>
-      <w:proofErr w:type="gramStart"/>
       <w:r>
         <w:rPr>
           <w:rFonts w:ascii="Roboto" w:eastAsia="Roboto" w:hAnsi="Roboto" w:cs="Roboto"/>
@@ -5772,20 +5498,7 @@
           <w:szCs w:val="24"/>
           <w:lang w:val="en-US"/>
         </w:rPr>
-        <w:t>Team’s</w:t>
-      </w:r>
-      <w:proofErr w:type="gramEnd"/>
-      <w:r>
-        <w:rPr>
-          <w:rFonts w:ascii="Roboto" w:eastAsia="Roboto" w:hAnsi="Roboto" w:cs="Roboto"/>
-          <w:b/>
-          <w:bCs/>
-          <w:color w:val="1D2125"/>
-          <w:sz w:val="24"/>
-          <w:szCs w:val="24"/>
-          <w:lang w:val="en-US"/>
-        </w:rPr>
-        <w:t xml:space="preserve"> assessments</w:t>
+        <w:t>Team’s assessments</w:t>
       </w:r>
     </w:p>
     <w:tbl>
@@ -8315,6 +8028,7 @@
   <w:style w:type="character" w:default="1" w:styleId="DefaultParagraphFont">
     <w:name w:val="Default Paragraph Font"/>
     <w:uiPriority w:val="1"/>
+    <w:semiHidden/>
     <w:unhideWhenUsed/>
   </w:style>
   <w:style w:type="table" w:default="1" w:styleId="TableNormal">

</xml_diff>

<commit_message>
Revert "add to document"
This reverts commit 2ccf681b9669d7c2c071c39a9810387eb79fa0d9.
</commit_message>
<xml_diff>
--- a/Documents/P2A2_Document_Template.docx
+++ b/Documents/P2A2_Document_Template.docx
@@ -2821,8 +2821,8 @@
         <w:tblLook w:val="06A0" w:firstRow="1" w:lastRow="0" w:firstColumn="1" w:lastColumn="0" w:noHBand="1" w:noVBand="1"/>
       </w:tblPr>
       <w:tblGrid>
-        <w:gridCol w:w="2698"/>
-        <w:gridCol w:w="6652"/>
+        <w:gridCol w:w="2697"/>
+        <w:gridCol w:w="6653"/>
       </w:tblGrid>
       <w:tr>
         <w:trPr>
@@ -3102,7 +3102,7 @@
       </w:tr>
       <w:tr>
         <w:trPr>
-          <w:trHeight w:val="368"/>
+          <w:trHeight w:val="300"/>
         </w:trPr>
         <w:tc>
           <w:tcPr>
@@ -3138,14 +3138,9 @@
           </w:tcPr>
           <w:p>
             <w:pPr>
-              <w:shd w:val="clear" w:color="auto" w:fill="F8F9FA"/>
-              <w:rPr>
-                <w:rFonts w:ascii="Roboto" w:eastAsia="Roboto" w:hAnsi="Roboto" w:cs="Roboto"/>
-                <w:b/>
-                <w:bCs/>
-                <w:color w:val="1D2125"/>
-                <w:sz w:val="24"/>
-                <w:szCs w:val="24"/>
+              <w:rPr>
+                <w:i/>
+                <w:iCs/>
                 <w:lang w:val="en-US"/>
               </w:rPr>
             </w:pPr>
@@ -3157,43 +3152,46 @@
               </w:rPr>
               <w:t xml:space="preserve">Hello, my name is Zach, and I am a senior computing major at The University of West Georgia. Today I’ll be conducting a user test on a website that my group and I developed titled easytech. This will only take a few minutes of your time, and I want to preface that this will not be a test of your abilities, however a test of my group and I’s ability to create and design a website that enables a great user experience. The main purpose of this website is to provide tutorials for those in the elder age range who may have questions regarding how to use specific features of these new age technical devices. As a participant testing this website, I simply want you to complete tasks that will give me some insight as to how well and intuitive the design of this website is. The main goal is always to provide a website that is easily usable and navigable for users so that there is no overhead cognitive demand while simply navigating through the site. </w:t>
             </w:r>
-            <w:hyperlink r:id="rId5" w:history="1">
-              <w:r>
-                <w:rPr>
-                  <w:rStyle w:val="Hyperlink"/>
-                  <w:rFonts w:ascii="Roboto" w:eastAsia="Roboto" w:hAnsi="Roboto" w:cs="Roboto"/>
-                  <w:b/>
-                  <w:bCs/>
-                  <w:sz w:val="24"/>
-                  <w:szCs w:val="24"/>
-                  <w:lang w:val="en-US"/>
-                </w:rPr>
-                <w:t>https://nginn1.github.io/COMP4600_TeamProject/</w:t>
-              </w:r>
-            </w:hyperlink>
-          </w:p>
-          <w:p>
-            <w:pPr>
-              <w:shd w:val="clear" w:color="auto" w:fill="F8F9FA"/>
-              <w:rPr>
-                <w:rFonts w:ascii="Roboto" w:eastAsia="Roboto" w:hAnsi="Roboto" w:cs="Roboto"/>
-                <w:b/>
-                <w:bCs/>
-                <w:color w:val="1D2125"/>
-                <w:sz w:val="24"/>
-                <w:szCs w:val="24"/>
-                <w:lang w:val="en-US"/>
-              </w:rPr>
-            </w:pPr>
-          </w:p>
-          <w:p>
-            <w:pPr>
-              <w:rPr>
-                <w:i/>
-                <w:iCs/>
-                <w:lang w:val="en-US"/>
-              </w:rPr>
-            </w:pPr>
+          </w:p>
+          <w:p>
+            <w:pPr>
+              <w:rPr>
+                <w:i/>
+                <w:iCs/>
+                <w:lang w:val="en-US"/>
+              </w:rPr>
+            </w:pPr>
+          </w:p>
+          <w:p>
+            <w:pPr>
+              <w:rPr>
+                <w:i/>
+                <w:iCs/>
+                <w:lang w:val="en-US"/>
+              </w:rPr>
+            </w:pPr>
+          </w:p>
+          <w:p>
+            <w:pPr>
+              <w:pStyle w:val="ListParagraph"/>
+              <w:numPr>
+                <w:ilvl w:val="0"/>
+                <w:numId w:val="3"/>
+              </w:numPr>
+              <w:rPr>
+                <w:i/>
+                <w:iCs/>
+                <w:lang w:val="en-US"/>
+              </w:rPr>
+            </w:pPr>
+            <w:r>
+              <w:rPr>
+                <w:i/>
+                <w:iCs/>
+                <w:lang w:val="en-US"/>
+              </w:rPr>
+              <w:t xml:space="preserve">Now point them to the website that they will have to test by giving them the URL. </w:t>
+            </w:r>
           </w:p>
         </w:tc>
       </w:tr>
@@ -3574,6 +3572,7 @@
           </w:tcPr>
           <w:p>
             <w:r>
+              <w:lastRenderedPageBreak/>
               <w:t>Task 3 (</w:t>
             </w:r>
             <w:r>
@@ -3679,7 +3678,6 @@
                 <w:bCs/>
                 <w:lang w:val="en-US"/>
               </w:rPr>
-              <w:lastRenderedPageBreak/>
               <w:t>Any noises made:</w:t>
             </w:r>
             <w:r>
@@ -3742,7 +3740,6 @@
           </w:tcPr>
           <w:p>
             <w:r>
-              <w:lastRenderedPageBreak/>
               <w:t>Task 4 (</w:t>
             </w:r>
             <w:r>
@@ -5131,6 +5128,7 @@
                 <w:b/>
                 <w:bCs/>
               </w:rPr>
+              <w:lastRenderedPageBreak/>
               <w:t>The “Thank You” note to conclude the test</w:t>
             </w:r>
           </w:p>
@@ -5157,7 +5155,6 @@
                 <w:i/>
                 <w:iCs/>
               </w:rPr>
-              <w:lastRenderedPageBreak/>
               <w:t>I appreciate you greatly for testing out this site. I can assure that your feedback will be taken into consideration and alterations will be made</w:t>
             </w:r>
             <w:r>
@@ -8323,18 +8320,6 @@
       </w:tblBorders>
     </w:tblPr>
   </w:style>
-  <w:style w:type="character" w:styleId="UnresolvedMention">
-    <w:name w:val="Unresolved Mention"/>
-    <w:basedOn w:val="DefaultParagraphFont"/>
-    <w:uiPriority w:val="99"/>
-    <w:semiHidden/>
-    <w:unhideWhenUsed/>
-    <w:rsid w:val="00280E09"/>
-    <w:rPr>
-      <w:color w:val="605E5C"/>
-      <w:shd w:val="clear" w:color="auto" w:fill="E1DFDD"/>
-    </w:rPr>
-  </w:style>
 </w:styles>
 </file>
 

</xml_diff>